<commit_message>
fix dir e fix manual
</commit_message>
<xml_diff>
--- a/Project_3/Delivery/Users_Manual.docx
+++ b/Project_3/Delivery/Users_Manual.docx
@@ -1,6 +1,6 @@
 
 <file path=word/document.xml><?xml version="1.0" encoding="utf-8"?>
-<w:document xmlns:wpc="http://schemas.microsoft.com/office/word/2010/wordprocessingCanvas" xmlns:mo="http://schemas.microsoft.com/office/mac/office/2008/main" xmlns:mc="http://schemas.openxmlformats.org/markup-compatibility/2006" xmlns:mv="urn:schemas-microsoft-com:mac:vml" xmlns:o="urn:schemas-microsoft-com:office:office" xmlns:r="http://schemas.openxmlformats.org/officeDocument/2006/relationships" xmlns:m="http://schemas.openxmlformats.org/officeDocument/2006/math" xmlns:v="urn:schemas-microsoft-com:vml" xmlns:wp14="http://schemas.microsoft.com/office/word/2010/wordprocessingDrawing" xmlns:wp="http://schemas.openxmlformats.org/drawingml/2006/wordprocessingDrawing" xmlns:w10="urn:schemas-microsoft-com:office:word" xmlns:w="http://schemas.openxmlformats.org/wordprocessingml/2006/main" xmlns:w14="http://schemas.microsoft.com/office/word/2010/wordml" xmlns:w15="http://schemas.microsoft.com/office/word/2012/wordml" xmlns:wpg="http://schemas.microsoft.com/office/word/2010/wordprocessingGroup" xmlns:wpi="http://schemas.microsoft.com/office/word/2010/wordprocessingInk" xmlns:wne="http://schemas.microsoft.com/office/word/2006/wordml" xmlns:wps="http://schemas.microsoft.com/office/word/2010/wordprocessingShape" mc:Ignorable="w14 w15 wp14">
+<w:document xmlns:wpc="http://schemas.microsoft.com/office/word/2010/wordprocessingCanvas" xmlns:cx="http://schemas.microsoft.com/office/drawing/2014/chartex" xmlns:cx1="http://schemas.microsoft.com/office/drawing/2015/9/8/chartex" xmlns:cx2="http://schemas.microsoft.com/office/drawing/2015/10/21/chartex" xmlns:cx3="http://schemas.microsoft.com/office/drawing/2016/5/9/chartex" xmlns:cx4="http://schemas.microsoft.com/office/drawing/2016/5/10/chartex" xmlns:cx5="http://schemas.microsoft.com/office/drawing/2016/5/11/chartex" xmlns:cx6="http://schemas.microsoft.com/office/drawing/2016/5/12/chartex" xmlns:cx7="http://schemas.microsoft.com/office/drawing/2016/5/13/chartex" xmlns:cx8="http://schemas.microsoft.com/office/drawing/2016/5/14/chartex" xmlns:mc="http://schemas.openxmlformats.org/markup-compatibility/2006" xmlns:aink="http://schemas.microsoft.com/office/drawing/2016/ink" xmlns:am3d="http://schemas.microsoft.com/office/drawing/2017/model3d" xmlns:o="urn:schemas-microsoft-com:office:office" xmlns:r="http://schemas.openxmlformats.org/officeDocument/2006/relationships" xmlns:m="http://schemas.openxmlformats.org/officeDocument/2006/math" xmlns:v="urn:schemas-microsoft-com:vml" xmlns:wp14="http://schemas.microsoft.com/office/word/2010/wordprocessingDrawing" xmlns:wp="http://schemas.openxmlformats.org/drawingml/2006/wordprocessingDrawing" xmlns:w10="urn:schemas-microsoft-com:office:word" xmlns:w="http://schemas.openxmlformats.org/wordprocessingml/2006/main" xmlns:w14="http://schemas.microsoft.com/office/word/2010/wordml" xmlns:w15="http://schemas.microsoft.com/office/word/2012/wordml" xmlns:w16cid="http://schemas.microsoft.com/office/word/2016/wordml/cid" xmlns:w16se="http://schemas.microsoft.com/office/word/2015/wordml/symex" xmlns:wpg="http://schemas.microsoft.com/office/word/2010/wordprocessingGroup" xmlns:wpi="http://schemas.microsoft.com/office/word/2010/wordprocessingInk" xmlns:wne="http://schemas.microsoft.com/office/word/2006/wordml" xmlns:wps="http://schemas.microsoft.com/office/word/2010/wordprocessingShape" mc:Ignorable="w14 w15 w16se w16cid wp14">
   <w:body>
     <w:p>
       <w:bookmarkStart w:id="0" w:name="_Hlk498280014"/>
@@ -117,6 +117,7 @@
                                 <w:szCs w:val="61"/>
                               </w:rPr>
                             </w:pPr>
+                            <w:proofErr w:type="spellStart"/>
                             <w:r>
                               <w:rPr>
                                 <w:rFonts w:ascii="Century Schoolbook" w:hAnsi="Century Schoolbook"/>
@@ -126,6 +127,7 @@
                               </w:rPr>
                               <w:t>Fabrik</w:t>
                             </w:r>
+                            <w:proofErr w:type="spellEnd"/>
                           </w:p>
                           <w:p>
                             <w:pPr>
@@ -213,11 +215,11 @@
           </mc:Choice>
           <mc:Fallback>
             <w:pict>
-              <v:shapetype w14:anchorId="29A2D4FB" id="_x0000_t202" coordsize="21600,21600" o:spt="202" path="m0,0l0,21600,21600,21600,21600,0xe">
+              <v:shapetype w14:anchorId="29A2D4FB" id="_x0000_t202" coordsize="21600,21600" o:spt="202" path="m,l,21600r21600,l21600,xe">
                 <v:stroke joinstyle="miter"/>
                 <v:path gradientshapeok="t" o:connecttype="rect"/>
               </v:shapetype>
-              <v:shape id="Caixa de texto 1" o:spid="_x0000_s1026" type="#_x0000_t202" style="width:408.85pt;height:155.9pt;visibility:visible;mso-wrap-style:square;mso-left-percent:-10001;mso-top-percent:-10001;mso-position-horizontal:absolute;mso-position-horizontal-relative:char;mso-position-vertical:absolute;mso-position-vertical-relative:line;mso-left-percent:-10001;mso-top-percent:-10001;v-text-anchor:top" o:gfxdata="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" fillcolor="white [3201]" stroked="f" strokeweight=".5pt">
+              <v:shape id="Caixa de texto 1" o:spid="_x0000_s1026" type="#_x0000_t202" style="width:408.85pt;height:155.9pt;visibility:visible;mso-wrap-style:square;mso-left-percent:-10001;mso-top-percent:-10001;mso-position-horizontal:absolute;mso-position-horizontal-relative:char;mso-position-vertical:absolute;mso-position-vertical-relative:line;mso-left-percent:-10001;mso-top-percent:-10001;v-text-anchor:top" o:gfxdata="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" fillcolor="white [3201]" stroked="f" strokeweight=".5pt">
                 <v:textbox>
                   <w:txbxContent>
                     <w:p>
@@ -230,6 +232,7 @@
                           <w:szCs w:val="61"/>
                         </w:rPr>
                       </w:pPr>
+                      <w:proofErr w:type="spellStart"/>
                       <w:r>
                         <w:rPr>
                           <w:rFonts w:ascii="Century Schoolbook" w:hAnsi="Century Schoolbook"/>
@@ -239,6 +242,7 @@
                         </w:rPr>
                         <w:t>Fabrik</w:t>
                       </w:r>
+                      <w:proofErr w:type="spellEnd"/>
                     </w:p>
                     <w:p>
                       <w:pPr>
@@ -428,6 +432,7 @@
           <w:szCs w:val="24"/>
         </w:rPr>
       </w:pPr>
+      <w:proofErr w:type="spellStart"/>
       <w:r>
         <w:rPr>
           <w:rFonts w:ascii="Century Schoolbook" w:hAnsi="Century Schoolbook"/>
@@ -436,26 +441,13 @@
         </w:rPr>
         <w:t>Fabrik</w:t>
       </w:r>
-      <w:r>
-        <w:rPr>
-          <w:rFonts w:ascii="Century Schoolbook" w:hAnsi="Century Schoolbook"/>
-          <w:szCs w:val="24"/>
-        </w:rPr>
-        <w:t xml:space="preserve"> é um jogo de tabuleiro </w:t>
-      </w:r>
-      <w:r>
-        <w:rPr>
-          <w:rFonts w:ascii="Century Schoolbook" w:hAnsi="Century Schoolbook"/>
-          <w:szCs w:val="24"/>
-        </w:rPr>
-        <w:t>que consiste</w:t>
-      </w:r>
-      <w:r>
-        <w:rPr>
-          <w:rFonts w:ascii="Century Schoolbook" w:hAnsi="Century Schoolbook"/>
-          <w:szCs w:val="24"/>
-        </w:rPr>
-        <w:t xml:space="preserve"> no conceito de duas figuras neutras, denominadas por</w:t>
+      <w:proofErr w:type="spellEnd"/>
+      <w:r>
+        <w:rPr>
+          <w:rFonts w:ascii="Century Schoolbook" w:hAnsi="Century Schoolbook"/>
+          <w:szCs w:val="24"/>
+        </w:rPr>
+        <w:t xml:space="preserve"> é um jogo de tabuleiro que consiste no conceito de duas figuras neutras, denominadas por</w:t>
       </w:r>
       <w:r>
         <w:rPr>
@@ -463,36 +455,24 @@
           <w:i/>
           <w:szCs w:val="24"/>
         </w:rPr>
-        <w:t xml:space="preserve"> worker</w:t>
-      </w:r>
+        <w:t xml:space="preserve"> </w:t>
+      </w:r>
+      <w:proofErr w:type="spellStart"/>
       <w:r>
         <w:rPr>
           <w:rFonts w:ascii="Century Schoolbook" w:hAnsi="Century Schoolbook"/>
           <w:i/>
           <w:szCs w:val="24"/>
         </w:rPr>
-        <w:t>s</w:t>
-      </w:r>
-      <w:r>
-        <w:rPr>
-          <w:rFonts w:ascii="Century Schoolbook" w:hAnsi="Century Schoolbook"/>
-          <w:szCs w:val="24"/>
-        </w:rPr>
-        <w:t>, estas são acessíveis aos dois jogadores, que em colaboração determinam os espaços em que os mesmos podem jogar</w:t>
-      </w:r>
-      <w:r>
-        <w:rPr>
-          <w:rFonts w:ascii="Century Schoolbook" w:hAnsi="Century Schoolbook"/>
-          <w:szCs w:val="24"/>
-        </w:rPr>
-        <w:t xml:space="preserve">. </w:t>
-      </w:r>
-      <w:r>
-        <w:rPr>
-          <w:rFonts w:ascii="Century Schoolbook" w:hAnsi="Century Schoolbook"/>
-          <w:szCs w:val="24"/>
-        </w:rPr>
-        <w:t>A condição vencedora é um dos jogadores obter 5 das suas peças em linha, seja esta horizontal, vertical ou diagonal</w:t>
+        <w:t>workers</w:t>
+      </w:r>
+      <w:proofErr w:type="spellEnd"/>
+      <w:r>
+        <w:rPr>
+          <w:rFonts w:ascii="Century Schoolbook" w:hAnsi="Century Schoolbook"/>
+          <w:szCs w:val="24"/>
+        </w:rPr>
+        <w:t>, estas são acessíveis aos dois jogadores, que em colaboração determinam os espaços em que os mesmos podem jogar. A condição vencedora é um dos jogadores obter 5 das suas peças em linha, seja esta horizontal, vertical ou diagonal</w:t>
       </w:r>
       <w:r>
         <w:rPr>
@@ -555,7 +535,7 @@
                         <w:txbxContent>
                           <w:p>
                             <w:pPr>
-                              <w:pStyle w:val="Caption"/>
+                              <w:pStyle w:val="Legenda"/>
                               <w:jc w:val="center"/>
                               <w:rPr>
                                 <w:rFonts w:ascii="Century Schoolbook" w:hAnsi="Century Schoolbook"/>
@@ -671,12 +651,12 @@
           </mc:Choice>
           <mc:Fallback>
             <w:pict>
-              <v:shape w14:anchorId="79E9F89B" id="Text Box 9" o:spid="_x0000_s1027" type="#_x0000_t202" style="position:absolute;left:0;text-align:left;margin-left:73.5pt;margin-top:24.4pt;width:124.7pt;height:21pt;z-index:251660288;visibility:visible;mso-wrap-style:square;mso-wrap-distance-left:9pt;mso-wrap-distance-top:0;mso-wrap-distance-right:9pt;mso-wrap-distance-bottom:0;mso-position-horizontal:right;mso-position-horizontal-relative:margin;mso-position-vertical:absolute;mso-position-vertical-relative:text;v-text-anchor:top" o:gfxdata="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" stroked="f">
+              <v:shape w14:anchorId="79E9F89B" id="Text Box 9" o:spid="_x0000_s1027" type="#_x0000_t202" style="position:absolute;left:0;text-align:left;margin-left:73.5pt;margin-top:24.4pt;width:124.7pt;height:21pt;z-index:251660288;visibility:visible;mso-wrap-style:square;mso-wrap-distance-left:9pt;mso-wrap-distance-top:0;mso-wrap-distance-right:9pt;mso-wrap-distance-bottom:0;mso-position-horizontal:right;mso-position-horizontal-relative:margin;mso-position-vertical:absolute;mso-position-vertical-relative:text;v-text-anchor:top" o:gfxdata="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" stroked="f">
                 <v:textbox style="mso-fit-shape-to-text:t" inset="0,0,0,0">
                   <w:txbxContent>
                     <w:p>
                       <w:pPr>
-                        <w:pStyle w:val="Caption"/>
+                        <w:pStyle w:val="Legenda"/>
                         <w:jc w:val="center"/>
                         <w:rPr>
                           <w:rFonts w:ascii="Century Schoolbook" w:hAnsi="Century Schoolbook"/>
@@ -805,6 +785,7 @@
         </w:rPr>
         <w:t xml:space="preserve"> </w:t>
       </w:r>
+      <w:proofErr w:type="spellStart"/>
       <w:r>
         <w:rPr>
           <w:rFonts w:ascii="Century Schoolbook" w:hAnsi="Century Schoolbook"/>
@@ -813,6 +794,7 @@
         </w:rPr>
         <w:t>workers</w:t>
       </w:r>
+      <w:proofErr w:type="spellEnd"/>
       <w:r>
         <w:rPr>
           <w:rFonts w:ascii="Century Schoolbook" w:hAnsi="Century Schoolbook"/>
@@ -820,8 +802,6 @@
         </w:rPr>
         <w:t>.</w:t>
       </w:r>
-      <w:bookmarkStart w:id="1" w:name="_GoBack"/>
-      <w:bookmarkEnd w:id="1"/>
     </w:p>
     <w:p>
       <w:pPr>
@@ -923,13 +903,7 @@
           <w:rFonts w:ascii="Century Schoolbook" w:hAnsi="Century Schoolbook"/>
         </w:rPr>
         <w:tab/>
-        <w:t>Inicia</w:t>
-      </w:r>
-      <w:r>
-        <w:rPr>
-          <w:rFonts w:ascii="Century Schoolbook" w:hAnsi="Century Schoolbook"/>
-        </w:rPr>
-        <w:t>lmente, o tabuleiro está vazio. A</w:t>
+        <w:t>Inicialmente, o tabuleiro está vazio. A</w:t>
       </w:r>
       <w:r>
         <w:rPr>
@@ -943,6 +917,7 @@
         </w:rPr>
         <w:t xml:space="preserve">será posicionar o </w:t>
       </w:r>
+      <w:proofErr w:type="spellStart"/>
       <w:r>
         <w:rPr>
           <w:rFonts w:ascii="Century Schoolbook" w:hAnsi="Century Schoolbook"/>
@@ -950,6 +925,7 @@
         </w:rPr>
         <w:t>worker</w:t>
       </w:r>
+      <w:proofErr w:type="spellEnd"/>
       <w:r>
         <w:rPr>
           <w:rFonts w:ascii="Century Schoolbook" w:hAnsi="Century Schoolbook"/>
@@ -1052,7 +1028,7 @@
                         <w:txbxContent>
                           <w:p>
                             <w:pPr>
-                              <w:pStyle w:val="Caption"/>
+                              <w:pStyle w:val="Legenda"/>
                               <w:jc w:val="center"/>
                               <w:rPr>
                                 <w:rFonts w:ascii="Century Schoolbook" w:hAnsi="Century Schoolbook"/>
@@ -1152,6 +1128,7 @@
                               </w:rPr>
                               <w:t xml:space="preserve"> os pontos de interseção das linhas de visão dos </w:t>
                             </w:r>
+                            <w:proofErr w:type="spellStart"/>
                             <w:r>
                               <w:rPr>
                                 <w:rFonts w:ascii="Century Schoolbook" w:hAnsi="Century Schoolbook"/>
@@ -1159,6 +1136,7 @@
                               </w:rPr>
                               <w:t>workers</w:t>
                             </w:r>
+                            <w:proofErr w:type="spellEnd"/>
                             <w:r>
                               <w:rPr>
                                 <w:rFonts w:ascii="Century Schoolbook" w:hAnsi="Century Schoolbook"/>
@@ -1187,12 +1165,12 @@
           </mc:Choice>
           <mc:Fallback>
             <w:pict>
-              <v:shape w14:anchorId="6DC7B39C" id="Text Box 10" o:spid="_x0000_s1028" type="#_x0000_t202" style="position:absolute;left:0;text-align:left;margin-left:326.3pt;margin-top:20.35pt;width:124.7pt;height:37.5pt;z-index:251663360;visibility:visible;mso-wrap-style:square;mso-height-percent:0;mso-wrap-distance-left:9pt;mso-wrap-distance-top:0;mso-wrap-distance-right:9pt;mso-wrap-distance-bottom:0;mso-position-horizontal:absolute;mso-position-horizontal-relative:margin;mso-position-vertical:absolute;mso-position-vertical-relative:text;mso-height-percent:0;mso-height-relative:margin;v-text-anchor:top" o:gfxdata="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" stroked="f">
+              <v:shape w14:anchorId="6DC7B39C" id="Text Box 10" o:spid="_x0000_s1028" type="#_x0000_t202" style="position:absolute;left:0;text-align:left;margin-left:326.3pt;margin-top:20.35pt;width:124.7pt;height:37.5pt;z-index:251663360;visibility:visible;mso-wrap-style:square;mso-height-percent:0;mso-wrap-distance-left:9pt;mso-wrap-distance-top:0;mso-wrap-distance-right:9pt;mso-wrap-distance-bottom:0;mso-position-horizontal:absolute;mso-position-horizontal-relative:margin;mso-position-vertical:absolute;mso-position-vertical-relative:text;mso-height-percent:0;mso-height-relative:margin;v-text-anchor:top" o:gfxdata="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" stroked="f">
                 <v:textbox inset="0,0,0,0">
                   <w:txbxContent>
                     <w:p>
                       <w:pPr>
-                        <w:pStyle w:val="Caption"/>
+                        <w:pStyle w:val="Legenda"/>
                         <w:jc w:val="center"/>
                         <w:rPr>
                           <w:rFonts w:ascii="Century Schoolbook" w:hAnsi="Century Schoolbook"/>
@@ -1292,6 +1270,7 @@
                         </w:rPr>
                         <w:t xml:space="preserve"> os pontos de interseção das linhas de visão dos </w:t>
                       </w:r>
+                      <w:proofErr w:type="spellStart"/>
                       <w:r>
                         <w:rPr>
                           <w:rFonts w:ascii="Century Schoolbook" w:hAnsi="Century Schoolbook"/>
@@ -1299,6 +1278,7 @@
                         </w:rPr>
                         <w:t>workers</w:t>
                       </w:r>
+                      <w:proofErr w:type="spellEnd"/>
                       <w:r>
                         <w:rPr>
                           <w:rFonts w:ascii="Century Schoolbook" w:hAnsi="Century Schoolbook"/>
@@ -1329,6 +1309,7 @@
         </w:rPr>
         <w:t xml:space="preserve">Em cada ronda o jogador poderá mover um dos </w:t>
       </w:r>
+      <w:proofErr w:type="spellStart"/>
       <w:r>
         <w:rPr>
           <w:rFonts w:ascii="Century Schoolbook" w:hAnsi="Century Schoolbook"/>
@@ -1337,12 +1318,14 @@
         </w:rPr>
         <w:t>workers</w:t>
       </w:r>
+      <w:proofErr w:type="spellEnd"/>
       <w:r>
         <w:rPr>
           <w:rFonts w:ascii="Century Schoolbook" w:hAnsi="Century Schoolbook"/>
         </w:rPr>
         <w:t xml:space="preserve"> e colocá-lo num outro espaço vazio, este passo é opcional. Depois, deverá colocar uma das suas peças em qualquer linha de interseção de um dos </w:t>
       </w:r>
+      <w:proofErr w:type="spellStart"/>
       <w:r>
         <w:rPr>
           <w:rFonts w:ascii="Century Schoolbook" w:hAnsi="Century Schoolbook"/>
@@ -1351,6 +1334,7 @@
         </w:rPr>
         <w:t>workers</w:t>
       </w:r>
+      <w:proofErr w:type="spellEnd"/>
       <w:r>
         <w:rPr>
           <w:rFonts w:ascii="Century Schoolbook" w:hAnsi="Century Schoolbook"/>
@@ -1456,6 +1440,7 @@
         </w:rPr>
         <w:t xml:space="preserve">Estas linhas radiam da posição do </w:t>
       </w:r>
+      <w:proofErr w:type="spellStart"/>
       <w:r>
         <w:rPr>
           <w:rFonts w:ascii="Century Schoolbook" w:hAnsi="Century Schoolbook"/>
@@ -1464,6 +1449,7 @@
         </w:rPr>
         <w:t>worker</w:t>
       </w:r>
+      <w:proofErr w:type="spellEnd"/>
       <w:r>
         <w:rPr>
           <w:rFonts w:ascii="Century Schoolbook" w:hAnsi="Century Schoolbook"/>
@@ -1483,6 +1469,7 @@
         </w:rPr>
         <w:t xml:space="preserve">Em certos casos, é possível que os </w:t>
       </w:r>
+      <w:proofErr w:type="spellStart"/>
       <w:r>
         <w:rPr>
           <w:rFonts w:ascii="Century Schoolbook" w:hAnsi="Century Schoolbook"/>
@@ -1491,6 +1478,7 @@
         </w:rPr>
         <w:t>workers</w:t>
       </w:r>
+      <w:proofErr w:type="spellEnd"/>
       <w:r>
         <w:rPr>
           <w:rFonts w:ascii="Century Schoolbook" w:hAnsi="Century Schoolbook"/>
@@ -1556,7 +1544,7 @@
                         <w:txbxContent>
                           <w:p>
                             <w:pPr>
-                              <w:pStyle w:val="Caption"/>
+                              <w:pStyle w:val="Legenda"/>
                               <w:jc w:val="center"/>
                               <w:rPr>
                                 <w:rFonts w:ascii="Century Schoolbook" w:hAnsi="Century Schoolbook"/>
@@ -1675,12 +1663,12 @@
           </mc:Choice>
           <mc:Fallback>
             <w:pict>
-              <v:shape w14:anchorId="7DA1401A" id="Text Box 13" o:spid="_x0000_s1029" type="#_x0000_t202" style="position:absolute;left:0;text-align:left;margin-left:73.5pt;margin-top:5pt;width:124.7pt;height:44.75pt;z-index:251666432;visibility:visible;mso-wrap-style:square;mso-height-percent:0;mso-wrap-distance-left:9pt;mso-wrap-distance-top:0;mso-wrap-distance-right:9pt;mso-wrap-distance-bottom:0;mso-position-horizontal:right;mso-position-horizontal-relative:margin;mso-position-vertical:absolute;mso-position-vertical-relative:text;mso-height-percent:0;mso-height-relative:margin;v-text-anchor:top" o:gfxdata="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" stroked="f">
+              <v:shape w14:anchorId="7DA1401A" id="Text Box 13" o:spid="_x0000_s1029" type="#_x0000_t202" style="position:absolute;left:0;text-align:left;margin-left:73.5pt;margin-top:5pt;width:124.7pt;height:44.75pt;z-index:251666432;visibility:visible;mso-wrap-style:square;mso-height-percent:0;mso-wrap-distance-left:9pt;mso-wrap-distance-top:0;mso-wrap-distance-right:9pt;mso-wrap-distance-bottom:0;mso-position-horizontal:right;mso-position-horizontal-relative:margin;mso-position-vertical:absolute;mso-position-vertical-relative:text;mso-height-percent:0;mso-height-relative:margin;v-text-anchor:top" o:gfxdata="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" stroked="f">
                 <v:textbox inset="0,0,0,0">
                   <w:txbxContent>
                     <w:p>
                       <w:pPr>
-                        <w:pStyle w:val="Caption"/>
+                        <w:pStyle w:val="Legenda"/>
                         <w:jc w:val="center"/>
                         <w:rPr>
                           <w:rFonts w:ascii="Century Schoolbook" w:hAnsi="Century Schoolbook"/>
@@ -1811,22 +1799,36 @@
           <w:szCs w:val="24"/>
         </w:rPr>
         <w:tab/>
-        <w:t>O jogador pe</w:t>
-      </w:r>
-      <w:r>
-        <w:rPr>
-          <w:rFonts w:ascii="Century Schoolbook" w:hAnsi="Century Schoolbook"/>
-          <w:szCs w:val="24"/>
-        </w:rPr>
-        <w:t>r</w:t>
-      </w:r>
-      <w:r>
-        <w:rPr>
-          <w:rFonts w:ascii="Century Schoolbook" w:hAnsi="Century Schoolbook"/>
-          <w:szCs w:val="24"/>
-        </w:rPr>
-        <w:t xml:space="preserve">de o jogo assim que não consiga colocar nenhum dos dois </w:t>
-      </w:r>
+      </w:r>
+      <w:r>
+        <w:rPr>
+          <w:rFonts w:ascii="Century Schoolbook" w:hAnsi="Century Schoolbook"/>
+          <w:szCs w:val="24"/>
+        </w:rPr>
+        <w:t>Há um empate</w:t>
+      </w:r>
+      <w:r>
+        <w:rPr>
+          <w:rFonts w:ascii="Century Schoolbook" w:hAnsi="Century Schoolbook"/>
+          <w:szCs w:val="24"/>
+        </w:rPr>
+        <w:t xml:space="preserve"> assim que não </w:t>
+      </w:r>
+      <w:r>
+        <w:rPr>
+          <w:rFonts w:ascii="Century Schoolbook" w:hAnsi="Century Schoolbook"/>
+          <w:szCs w:val="24"/>
+        </w:rPr>
+        <w:t xml:space="preserve">seja possível </w:t>
+      </w:r>
+      <w:r>
+        <w:rPr>
+          <w:rFonts w:ascii="Century Schoolbook" w:hAnsi="Century Schoolbook"/>
+          <w:szCs w:val="24"/>
+        </w:rPr>
+        <w:t xml:space="preserve">colocar nenhum dos dois </w:t>
+      </w:r>
+      <w:proofErr w:type="spellStart"/>
       <w:r>
         <w:rPr>
           <w:rFonts w:ascii="Century Schoolbook" w:hAnsi="Century Schoolbook"/>
@@ -1835,12 +1837,36 @@
         </w:rPr>
         <w:t>workers</w:t>
       </w:r>
-      <w:r>
-        <w:rPr>
-          <w:rFonts w:ascii="Century Schoolbook" w:hAnsi="Century Schoolbook"/>
-          <w:szCs w:val="24"/>
-        </w:rPr>
-        <w:t xml:space="preserve"> numa posição em que seja possível inserir uma peça nova.</w:t>
+      <w:proofErr w:type="spellEnd"/>
+      <w:r>
+        <w:rPr>
+          <w:rFonts w:ascii="Century Schoolbook" w:hAnsi="Century Schoolbook"/>
+          <w:szCs w:val="24"/>
+        </w:rPr>
+        <w:t xml:space="preserve"> numa posição em que seja possível inserir uma peça nova</w:t>
+      </w:r>
+      <w:r>
+        <w:rPr>
+          <w:rFonts w:ascii="Century Schoolbook" w:hAnsi="Century Schoolbook"/>
+          <w:szCs w:val="24"/>
+        </w:rPr>
+        <w:t xml:space="preserve"> ou caso estes </w:t>
+      </w:r>
+      <w:bookmarkStart w:id="1" w:name="_GoBack"/>
+      <w:bookmarkEnd w:id="1"/>
+      <w:r>
+        <w:rPr>
+          <w:rFonts w:ascii="Century Schoolbook" w:hAnsi="Century Schoolbook"/>
+          <w:szCs w:val="24"/>
+        </w:rPr>
+        <w:t>estejam rodeados de peças</w:t>
+      </w:r>
+      <w:r>
+        <w:rPr>
+          <w:rFonts w:ascii="Century Schoolbook" w:hAnsi="Century Schoolbook"/>
+          <w:szCs w:val="24"/>
+        </w:rPr>
+        <w:t>.</w:t>
       </w:r>
       <w:r>
         <w:rPr>
@@ -1917,7 +1943,39 @@
           <w:rFonts w:ascii="Century Schoolbook" w:hAnsi="Century Schoolbook"/>
           <w:szCs w:val="24"/>
         </w:rPr>
-        <w:t xml:space="preserve">é necessário o sistema de desenvolvimento SICtus Prolog para executar o servidor criado. Para tal, deverá ser consultado o ficheiro </w:t>
+        <w:t xml:space="preserve">é necessário o sistema de desenvolvimento </w:t>
+      </w:r>
+      <w:proofErr w:type="spellStart"/>
+      <w:r>
+        <w:rPr>
+          <w:rFonts w:ascii="Century Schoolbook" w:hAnsi="Century Schoolbook"/>
+          <w:szCs w:val="24"/>
+        </w:rPr>
+        <w:t>SICtus</w:t>
+      </w:r>
+      <w:proofErr w:type="spellEnd"/>
+      <w:r>
+        <w:rPr>
+          <w:rFonts w:ascii="Century Schoolbook" w:hAnsi="Century Schoolbook"/>
+          <w:szCs w:val="24"/>
+        </w:rPr>
+        <w:t xml:space="preserve"> </w:t>
+      </w:r>
+      <w:proofErr w:type="spellStart"/>
+      <w:r>
+        <w:rPr>
+          <w:rFonts w:ascii="Century Schoolbook" w:hAnsi="Century Schoolbook"/>
+          <w:szCs w:val="24"/>
+        </w:rPr>
+        <w:t>Prolog</w:t>
+      </w:r>
+      <w:proofErr w:type="spellEnd"/>
+      <w:r>
+        <w:rPr>
+          <w:rFonts w:ascii="Century Schoolbook" w:hAnsi="Century Schoolbook"/>
+          <w:szCs w:val="24"/>
+        </w:rPr>
+        <w:t xml:space="preserve"> para executar o servidor criado. Para tal, deverá ser consultado o ficheiro </w:t>
       </w:r>
       <w:r>
         <w:rPr>
@@ -1963,6 +2021,7 @@
         </w:rPr>
         <w:t xml:space="preserve"> Por fim, basta correr o </w:t>
       </w:r>
+      <w:proofErr w:type="spellStart"/>
       <w:r>
         <w:rPr>
           <w:rFonts w:ascii="Century Schoolbook" w:hAnsi="Century Schoolbook"/>
@@ -1971,6 +2030,7 @@
         </w:rPr>
         <w:t>mongoose</w:t>
       </w:r>
+      <w:proofErr w:type="spellEnd"/>
       <w:r>
         <w:rPr>
           <w:rFonts w:ascii="Century Schoolbook" w:hAnsi="Century Schoolbook"/>
@@ -1978,6 +2038,7 @@
         </w:rPr>
         <w:t xml:space="preserve"> na pasta do projeto e aceder ao diretório </w:t>
       </w:r>
+      <w:proofErr w:type="spellStart"/>
       <w:r>
         <w:rPr>
           <w:rFonts w:ascii="Century Schoolbook" w:hAnsi="Century Schoolbook"/>
@@ -1986,6 +2047,7 @@
         </w:rPr>
         <w:t>reader</w:t>
       </w:r>
+      <w:proofErr w:type="spellEnd"/>
       <w:r>
         <w:rPr>
           <w:rFonts w:ascii="Century Schoolbook" w:hAnsi="Century Schoolbook"/>
@@ -2097,7 +2159,23 @@
           <w:i w:val="0"/>
           <w:sz w:val="22"/>
         </w:rPr>
-        <w:t>, onde poderá escolher que luzes ter ativas e em que cenário jogar: Japan ou New York.</w:t>
+        <w:t xml:space="preserve">, onde poderá escolher que luzes ter ativas e em que cenário jogar: </w:t>
+      </w:r>
+      <w:proofErr w:type="spellStart"/>
+      <w:r>
+        <w:rPr>
+          <w:i w:val="0"/>
+          <w:sz w:val="22"/>
+        </w:rPr>
+        <w:t>Japan</w:t>
+      </w:r>
+      <w:proofErr w:type="spellEnd"/>
+      <w:r>
+        <w:rPr>
+          <w:i w:val="0"/>
+          <w:sz w:val="22"/>
+        </w:rPr>
+        <w:t xml:space="preserve"> ou New York.</w:t>
       </w:r>
       <w:r>
         <w:rPr>
@@ -2217,12 +2295,14 @@
         </w:rPr>
         <w:t xml:space="preserve">Inicialmente, o jogador terá que começar por adicionar um </w:t>
       </w:r>
+      <w:proofErr w:type="spellStart"/>
       <w:r>
         <w:rPr>
           <w:sz w:val="22"/>
         </w:rPr>
         <w:t>worker</w:t>
       </w:r>
+      <w:proofErr w:type="spellEnd"/>
       <w:r>
         <w:rPr>
           <w:i w:val="0"/>
@@ -2230,12 +2310,14 @@
         </w:rPr>
         <w:t xml:space="preserve"> ao tabuleiro, para tal, basta clicar na zona do tabuleiro na qual queremos adicionar a peça. Seguidamente, cada jogador, na sua vez, poderá ou mover um </w:t>
       </w:r>
+      <w:proofErr w:type="spellStart"/>
       <w:r>
         <w:rPr>
           <w:sz w:val="22"/>
         </w:rPr>
         <w:t>worker</w:t>
       </w:r>
+      <w:proofErr w:type="spellEnd"/>
       <w:r>
         <w:rPr>
           <w:i w:val="0"/>
@@ -2295,12 +2377,14 @@
         </w:rPr>
         <w:t xml:space="preserve">Movimentação do </w:t>
       </w:r>
+      <w:proofErr w:type="spellStart"/>
       <w:r>
         <w:rPr>
           <w:sz w:val="22"/>
         </w:rPr>
         <w:t>worker</w:t>
       </w:r>
+      <w:proofErr w:type="spellEnd"/>
       <w:r>
         <w:rPr>
           <w:i w:val="0"/>
@@ -2308,12 +2392,14 @@
         </w:rPr>
         <w:t xml:space="preserve">: selecionar o </w:t>
       </w:r>
+      <w:proofErr w:type="spellStart"/>
       <w:r>
         <w:rPr>
           <w:sz w:val="22"/>
         </w:rPr>
         <w:t>worker</w:t>
       </w:r>
+      <w:proofErr w:type="spellEnd"/>
       <w:r>
         <w:rPr>
           <w:i w:val="0"/>
@@ -2394,7 +2480,7 @@
 </file>
 
 <file path=word/endnotes.xml><?xml version="1.0" encoding="utf-8"?>
-<w:endnotes xmlns:wpc="http://schemas.microsoft.com/office/word/2010/wordprocessingCanvas" xmlns:mo="http://schemas.microsoft.com/office/mac/office/2008/main" xmlns:mc="http://schemas.openxmlformats.org/markup-compatibility/2006" xmlns:mv="urn:schemas-microsoft-com:mac:vml" xmlns:o="urn:schemas-microsoft-com:office:office" xmlns:r="http://schemas.openxmlformats.org/officeDocument/2006/relationships" xmlns:m="http://schemas.openxmlformats.org/officeDocument/2006/math" xmlns:v="urn:schemas-microsoft-com:vml" xmlns:wp14="http://schemas.microsoft.com/office/word/2010/wordprocessingDrawing" xmlns:wp="http://schemas.openxmlformats.org/drawingml/2006/wordprocessingDrawing" xmlns:w10="urn:schemas-microsoft-com:office:word" xmlns:w="http://schemas.openxmlformats.org/wordprocessingml/2006/main" xmlns:w14="http://schemas.microsoft.com/office/word/2010/wordml" xmlns:w15="http://schemas.microsoft.com/office/word/2012/wordml" xmlns:wpg="http://schemas.microsoft.com/office/word/2010/wordprocessingGroup" xmlns:wpi="http://schemas.microsoft.com/office/word/2010/wordprocessingInk" xmlns:wne="http://schemas.microsoft.com/office/word/2006/wordml" xmlns:wps="http://schemas.microsoft.com/office/word/2010/wordprocessingShape" mc:Ignorable="w14 w15 wp14">
+<w:endnotes xmlns:wpc="http://schemas.microsoft.com/office/word/2010/wordprocessingCanvas" xmlns:cx="http://schemas.microsoft.com/office/drawing/2014/chartex" xmlns:cx1="http://schemas.microsoft.com/office/drawing/2015/9/8/chartex" xmlns:cx2="http://schemas.microsoft.com/office/drawing/2015/10/21/chartex" xmlns:cx3="http://schemas.microsoft.com/office/drawing/2016/5/9/chartex" xmlns:cx4="http://schemas.microsoft.com/office/drawing/2016/5/10/chartex" xmlns:cx5="http://schemas.microsoft.com/office/drawing/2016/5/11/chartex" xmlns:cx6="http://schemas.microsoft.com/office/drawing/2016/5/12/chartex" xmlns:cx7="http://schemas.microsoft.com/office/drawing/2016/5/13/chartex" xmlns:cx8="http://schemas.microsoft.com/office/drawing/2016/5/14/chartex" xmlns:mc="http://schemas.openxmlformats.org/markup-compatibility/2006" xmlns:aink="http://schemas.microsoft.com/office/drawing/2016/ink" xmlns:am3d="http://schemas.microsoft.com/office/drawing/2017/model3d" xmlns:o="urn:schemas-microsoft-com:office:office" xmlns:r="http://schemas.openxmlformats.org/officeDocument/2006/relationships" xmlns:m="http://schemas.openxmlformats.org/officeDocument/2006/math" xmlns:v="urn:schemas-microsoft-com:vml" xmlns:wp14="http://schemas.microsoft.com/office/word/2010/wordprocessingDrawing" xmlns:wp="http://schemas.openxmlformats.org/drawingml/2006/wordprocessingDrawing" xmlns:w10="urn:schemas-microsoft-com:office:word" xmlns:w="http://schemas.openxmlformats.org/wordprocessingml/2006/main" xmlns:w14="http://schemas.microsoft.com/office/word/2010/wordml" xmlns:w15="http://schemas.microsoft.com/office/word/2012/wordml" xmlns:w16cid="http://schemas.microsoft.com/office/word/2016/wordml/cid" xmlns:w16se="http://schemas.microsoft.com/office/word/2015/wordml/symex" xmlns:wpg="http://schemas.microsoft.com/office/word/2010/wordprocessingGroup" xmlns:wpi="http://schemas.microsoft.com/office/word/2010/wordprocessingInk" xmlns:wne="http://schemas.microsoft.com/office/word/2006/wordml" xmlns:wps="http://schemas.microsoft.com/office/word/2010/wordprocessingShape" mc:Ignorable="w14 w15 w16se w16cid wp14">
   <w:endnote w:type="separator" w:id="-1">
     <w:p>
       <w:pPr>
@@ -2419,65 +2505,65 @@
 </file>
 
 <file path=word/footer1.xml><?xml version="1.0" encoding="utf-8"?>
-<w:ftr xmlns:wpc="http://schemas.microsoft.com/office/word/2010/wordprocessingCanvas" xmlns:mo="http://schemas.microsoft.com/office/mac/office/2008/main" xmlns:mc="http://schemas.openxmlformats.org/markup-compatibility/2006" xmlns:mv="urn:schemas-microsoft-com:mac:vml" xmlns:o="urn:schemas-microsoft-com:office:office" xmlns:r="http://schemas.openxmlformats.org/officeDocument/2006/relationships" xmlns:m="http://schemas.openxmlformats.org/officeDocument/2006/math" xmlns:v="urn:schemas-microsoft-com:vml" xmlns:wp14="http://schemas.microsoft.com/office/word/2010/wordprocessingDrawing" xmlns:wp="http://schemas.openxmlformats.org/drawingml/2006/wordprocessingDrawing" xmlns:w10="urn:schemas-microsoft-com:office:word" xmlns:w="http://schemas.openxmlformats.org/wordprocessingml/2006/main" xmlns:w14="http://schemas.microsoft.com/office/word/2010/wordml" xmlns:w15="http://schemas.microsoft.com/office/word/2012/wordml" xmlns:wpg="http://schemas.microsoft.com/office/word/2010/wordprocessingGroup" xmlns:wpi="http://schemas.microsoft.com/office/word/2010/wordprocessingInk" xmlns:wne="http://schemas.microsoft.com/office/word/2006/wordml" xmlns:wps="http://schemas.microsoft.com/office/word/2010/wordprocessingShape" mc:Ignorable="w14 w15 wp14">
+<w:ftr xmlns:wpc="http://schemas.microsoft.com/office/word/2010/wordprocessingCanvas" xmlns:cx="http://schemas.microsoft.com/office/drawing/2014/chartex" xmlns:cx1="http://schemas.microsoft.com/office/drawing/2015/9/8/chartex" xmlns:cx2="http://schemas.microsoft.com/office/drawing/2015/10/21/chartex" xmlns:cx3="http://schemas.microsoft.com/office/drawing/2016/5/9/chartex" xmlns:cx4="http://schemas.microsoft.com/office/drawing/2016/5/10/chartex" xmlns:cx5="http://schemas.microsoft.com/office/drawing/2016/5/11/chartex" xmlns:cx6="http://schemas.microsoft.com/office/drawing/2016/5/12/chartex" xmlns:cx7="http://schemas.microsoft.com/office/drawing/2016/5/13/chartex" xmlns:cx8="http://schemas.microsoft.com/office/drawing/2016/5/14/chartex" xmlns:mc="http://schemas.openxmlformats.org/markup-compatibility/2006" xmlns:aink="http://schemas.microsoft.com/office/drawing/2016/ink" xmlns:am3d="http://schemas.microsoft.com/office/drawing/2017/model3d" xmlns:o="urn:schemas-microsoft-com:office:office" xmlns:r="http://schemas.openxmlformats.org/officeDocument/2006/relationships" xmlns:m="http://schemas.openxmlformats.org/officeDocument/2006/math" xmlns:v="urn:schemas-microsoft-com:vml" xmlns:wp14="http://schemas.microsoft.com/office/word/2010/wordprocessingDrawing" xmlns:wp="http://schemas.openxmlformats.org/drawingml/2006/wordprocessingDrawing" xmlns:w10="urn:schemas-microsoft-com:office:word" xmlns:w="http://schemas.openxmlformats.org/wordprocessingml/2006/main" xmlns:w14="http://schemas.microsoft.com/office/word/2010/wordml" xmlns:w15="http://schemas.microsoft.com/office/word/2012/wordml" xmlns:w16cid="http://schemas.microsoft.com/office/word/2016/wordml/cid" xmlns:w16se="http://schemas.microsoft.com/office/word/2015/wordml/symex" xmlns:wpg="http://schemas.microsoft.com/office/word/2010/wordprocessingGroup" xmlns:wpi="http://schemas.microsoft.com/office/word/2010/wordprocessingInk" xmlns:wne="http://schemas.microsoft.com/office/word/2006/wordml" xmlns:wps="http://schemas.microsoft.com/office/word/2010/wordprocessingShape" mc:Ignorable="w14 w15 w16se w16cid wp14">
   <w:p>
     <w:pPr>
-      <w:pStyle w:val="Footer"/>
+      <w:pStyle w:val="Rodap"/>
       <w:framePr w:wrap="none" w:vAnchor="text" w:hAnchor="margin" w:xAlign="right" w:y="1"/>
       <w:rPr>
-        <w:rStyle w:val="PageNumber"/>
+        <w:rStyle w:val="Nmerodepgina"/>
       </w:rPr>
     </w:pPr>
     <w:r>
       <w:rPr>
-        <w:rStyle w:val="PageNumber"/>
+        <w:rStyle w:val="Nmerodepgina"/>
       </w:rPr>
       <w:fldChar w:fldCharType="begin"/>
     </w:r>
     <w:r>
       <w:rPr>
-        <w:rStyle w:val="PageNumber"/>
+        <w:rStyle w:val="Nmerodepgina"/>
       </w:rPr>
       <w:instrText xml:space="preserve">PAGE  </w:instrText>
     </w:r>
     <w:r>
       <w:rPr>
-        <w:rStyle w:val="PageNumber"/>
+        <w:rStyle w:val="Nmerodepgina"/>
       </w:rPr>
       <w:fldChar w:fldCharType="end"/>
     </w:r>
   </w:p>
   <w:p>
     <w:pPr>
-      <w:pStyle w:val="Footer"/>
+      <w:pStyle w:val="Rodap"/>
       <w:framePr w:wrap="none" w:vAnchor="text" w:hAnchor="margin" w:xAlign="right" w:y="1"/>
       <w:ind w:right="360"/>
       <w:rPr>
-        <w:rStyle w:val="PageNumber"/>
+        <w:rStyle w:val="Nmerodepgina"/>
       </w:rPr>
     </w:pPr>
     <w:r>
       <w:rPr>
-        <w:rStyle w:val="PageNumber"/>
+        <w:rStyle w:val="Nmerodepgina"/>
       </w:rPr>
       <w:fldChar w:fldCharType="begin"/>
     </w:r>
     <w:r>
       <w:rPr>
-        <w:rStyle w:val="PageNumber"/>
+        <w:rStyle w:val="Nmerodepgina"/>
       </w:rPr>
       <w:instrText xml:space="preserve">PAGE  </w:instrText>
     </w:r>
     <w:r>
       <w:rPr>
-        <w:rStyle w:val="PageNumber"/>
+        <w:rStyle w:val="Nmerodepgina"/>
       </w:rPr>
       <w:fldChar w:fldCharType="end"/>
     </w:r>
   </w:p>
   <w:p>
     <w:pPr>
-      <w:pStyle w:val="Footer"/>
+      <w:pStyle w:val="Rodap"/>
       <w:ind w:right="360"/>
     </w:pPr>
   </w:p>
@@ -2485,48 +2571,48 @@
 </file>
 
 <file path=word/footer2.xml><?xml version="1.0" encoding="utf-8"?>
-<w:ftr xmlns:wpc="http://schemas.microsoft.com/office/word/2010/wordprocessingCanvas" xmlns:mo="http://schemas.microsoft.com/office/mac/office/2008/main" xmlns:mc="http://schemas.openxmlformats.org/markup-compatibility/2006" xmlns:mv="urn:schemas-microsoft-com:mac:vml" xmlns:o="urn:schemas-microsoft-com:office:office" xmlns:r="http://schemas.openxmlformats.org/officeDocument/2006/relationships" xmlns:m="http://schemas.openxmlformats.org/officeDocument/2006/math" xmlns:v="urn:schemas-microsoft-com:vml" xmlns:wp14="http://schemas.microsoft.com/office/word/2010/wordprocessingDrawing" xmlns:wp="http://schemas.openxmlformats.org/drawingml/2006/wordprocessingDrawing" xmlns:w10="urn:schemas-microsoft-com:office:word" xmlns:w="http://schemas.openxmlformats.org/wordprocessingml/2006/main" xmlns:w14="http://schemas.microsoft.com/office/word/2010/wordml" xmlns:w15="http://schemas.microsoft.com/office/word/2012/wordml" xmlns:wpg="http://schemas.microsoft.com/office/word/2010/wordprocessingGroup" xmlns:wpi="http://schemas.microsoft.com/office/word/2010/wordprocessingInk" xmlns:wne="http://schemas.microsoft.com/office/word/2006/wordml" xmlns:wps="http://schemas.microsoft.com/office/word/2010/wordprocessingShape" mc:Ignorable="w14 w15 wp14">
+<w:ftr xmlns:wpc="http://schemas.microsoft.com/office/word/2010/wordprocessingCanvas" xmlns:cx="http://schemas.microsoft.com/office/drawing/2014/chartex" xmlns:cx1="http://schemas.microsoft.com/office/drawing/2015/9/8/chartex" xmlns:cx2="http://schemas.microsoft.com/office/drawing/2015/10/21/chartex" xmlns:cx3="http://schemas.microsoft.com/office/drawing/2016/5/9/chartex" xmlns:cx4="http://schemas.microsoft.com/office/drawing/2016/5/10/chartex" xmlns:cx5="http://schemas.microsoft.com/office/drawing/2016/5/11/chartex" xmlns:cx6="http://schemas.microsoft.com/office/drawing/2016/5/12/chartex" xmlns:cx7="http://schemas.microsoft.com/office/drawing/2016/5/13/chartex" xmlns:cx8="http://schemas.microsoft.com/office/drawing/2016/5/14/chartex" xmlns:mc="http://schemas.openxmlformats.org/markup-compatibility/2006" xmlns:aink="http://schemas.microsoft.com/office/drawing/2016/ink" xmlns:am3d="http://schemas.microsoft.com/office/drawing/2017/model3d" xmlns:o="urn:schemas-microsoft-com:office:office" xmlns:r="http://schemas.openxmlformats.org/officeDocument/2006/relationships" xmlns:m="http://schemas.openxmlformats.org/officeDocument/2006/math" xmlns:v="urn:schemas-microsoft-com:vml" xmlns:wp14="http://schemas.microsoft.com/office/word/2010/wordprocessingDrawing" xmlns:wp="http://schemas.openxmlformats.org/drawingml/2006/wordprocessingDrawing" xmlns:w10="urn:schemas-microsoft-com:office:word" xmlns:w="http://schemas.openxmlformats.org/wordprocessingml/2006/main" xmlns:w14="http://schemas.microsoft.com/office/word/2010/wordml" xmlns:w15="http://schemas.microsoft.com/office/word/2012/wordml" xmlns:w16cid="http://schemas.microsoft.com/office/word/2016/wordml/cid" xmlns:w16se="http://schemas.microsoft.com/office/word/2015/wordml/symex" xmlns:wpg="http://schemas.microsoft.com/office/word/2010/wordprocessingGroup" xmlns:wpi="http://schemas.microsoft.com/office/word/2010/wordprocessingInk" xmlns:wne="http://schemas.microsoft.com/office/word/2006/wordml" xmlns:wps="http://schemas.microsoft.com/office/word/2010/wordprocessingShape" mc:Ignorable="w14 w15 w16se w16cid wp14">
   <w:p>
     <w:pPr>
-      <w:pStyle w:val="Footer"/>
+      <w:pStyle w:val="Rodap"/>
       <w:framePr w:wrap="none" w:vAnchor="text" w:hAnchor="page" w:x="10342" w:y="338"/>
       <w:rPr>
-        <w:rStyle w:val="PageNumber"/>
+        <w:rStyle w:val="Nmerodepgina"/>
         <w:rFonts w:ascii="Century Schoolbook" w:hAnsi="Century Schoolbook"/>
       </w:rPr>
     </w:pPr>
     <w:r>
       <w:rPr>
-        <w:rStyle w:val="PageNumber"/>
+        <w:rStyle w:val="Nmerodepgina"/>
         <w:rFonts w:ascii="Century Schoolbook" w:hAnsi="Century Schoolbook"/>
       </w:rPr>
       <w:fldChar w:fldCharType="begin"/>
     </w:r>
     <w:r>
       <w:rPr>
-        <w:rStyle w:val="PageNumber"/>
+        <w:rStyle w:val="Nmerodepgina"/>
         <w:rFonts w:ascii="Century Schoolbook" w:hAnsi="Century Schoolbook"/>
       </w:rPr>
       <w:instrText xml:space="preserve">PAGE  </w:instrText>
     </w:r>
     <w:r>
       <w:rPr>
-        <w:rStyle w:val="PageNumber"/>
+        <w:rStyle w:val="Nmerodepgina"/>
         <w:rFonts w:ascii="Century Schoolbook" w:hAnsi="Century Schoolbook"/>
       </w:rPr>
       <w:fldChar w:fldCharType="separate"/>
     </w:r>
     <w:r>
       <w:rPr>
-        <w:rStyle w:val="PageNumber"/>
+        <w:rStyle w:val="Nmerodepgina"/>
         <w:rFonts w:ascii="Century Schoolbook" w:hAnsi="Century Schoolbook"/>
         <w:noProof/>
       </w:rPr>
-      <w:t>1</w:t>
+      <w:t>2</w:t>
     </w:r>
     <w:r>
       <w:rPr>
-        <w:rStyle w:val="PageNumber"/>
+        <w:rStyle w:val="Nmerodepgina"/>
         <w:rFonts w:ascii="Century Schoolbook" w:hAnsi="Century Schoolbook"/>
       </w:rPr>
       <w:fldChar w:fldCharType="end"/>
@@ -2534,7 +2620,7 @@
   </w:p>
   <w:p>
     <w:pPr>
-      <w:pStyle w:val="Footer"/>
+      <w:pStyle w:val="Rodap"/>
       <w:ind w:right="360"/>
     </w:pPr>
     <w:r>
@@ -2611,7 +2697,7 @@
             </wp:anchor>
           </w:drawing>
         </mc:Choice>
-        <mc:Fallback>
+        <mc:Fallback xmlns:mv="urn:schemas-microsoft-com:mac:vml" xmlns:mo="http://schemas.microsoft.com/office/mac/office/2008/main">
           <w:pict>
             <v:rect w14:anchorId="3460B34B" id="Retângulo 11" o:spid="_x0000_s1026" style="position:absolute;margin-left:-5.05pt;margin-top:-.85pt;width:602.9pt;height:12.4pt;z-index:251661312;visibility:visible;mso-wrap-style:square;mso-width-percent:0;mso-height-percent:0;mso-wrap-distance-left:9pt;mso-wrap-distance-top:0;mso-wrap-distance-right:9pt;mso-wrap-distance-bottom:0;mso-position-horizontal:absolute;mso-position-horizontal-relative:page;mso-position-vertical:absolute;mso-position-vertical-relative:text;mso-width-percent:0;mso-height-percent:0;mso-width-relative:margin;mso-height-relative:margin;v-text-anchor:middle" o:gfxdata="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" fillcolor="#a83520" stroked="f" strokeweight="1pt">
               <w10:wrap anchorx="page"/>
@@ -2625,7 +2711,7 @@
 </file>
 
 <file path=word/footnotes.xml><?xml version="1.0" encoding="utf-8"?>
-<w:footnotes xmlns:wpc="http://schemas.microsoft.com/office/word/2010/wordprocessingCanvas" xmlns:mo="http://schemas.microsoft.com/office/mac/office/2008/main" xmlns:mc="http://schemas.openxmlformats.org/markup-compatibility/2006" xmlns:mv="urn:schemas-microsoft-com:mac:vml" xmlns:o="urn:schemas-microsoft-com:office:office" xmlns:r="http://schemas.openxmlformats.org/officeDocument/2006/relationships" xmlns:m="http://schemas.openxmlformats.org/officeDocument/2006/math" xmlns:v="urn:schemas-microsoft-com:vml" xmlns:wp14="http://schemas.microsoft.com/office/word/2010/wordprocessingDrawing" xmlns:wp="http://schemas.openxmlformats.org/drawingml/2006/wordprocessingDrawing" xmlns:w10="urn:schemas-microsoft-com:office:word" xmlns:w="http://schemas.openxmlformats.org/wordprocessingml/2006/main" xmlns:w14="http://schemas.microsoft.com/office/word/2010/wordml" xmlns:w15="http://schemas.microsoft.com/office/word/2012/wordml" xmlns:wpg="http://schemas.microsoft.com/office/word/2010/wordprocessingGroup" xmlns:wpi="http://schemas.microsoft.com/office/word/2010/wordprocessingInk" xmlns:wne="http://schemas.microsoft.com/office/word/2006/wordml" xmlns:wps="http://schemas.microsoft.com/office/word/2010/wordprocessingShape" mc:Ignorable="w14 w15 wp14">
+<w:footnotes xmlns:wpc="http://schemas.microsoft.com/office/word/2010/wordprocessingCanvas" xmlns:cx="http://schemas.microsoft.com/office/drawing/2014/chartex" xmlns:cx1="http://schemas.microsoft.com/office/drawing/2015/9/8/chartex" xmlns:cx2="http://schemas.microsoft.com/office/drawing/2015/10/21/chartex" xmlns:cx3="http://schemas.microsoft.com/office/drawing/2016/5/9/chartex" xmlns:cx4="http://schemas.microsoft.com/office/drawing/2016/5/10/chartex" xmlns:cx5="http://schemas.microsoft.com/office/drawing/2016/5/11/chartex" xmlns:cx6="http://schemas.microsoft.com/office/drawing/2016/5/12/chartex" xmlns:cx7="http://schemas.microsoft.com/office/drawing/2016/5/13/chartex" xmlns:cx8="http://schemas.microsoft.com/office/drawing/2016/5/14/chartex" xmlns:mc="http://schemas.openxmlformats.org/markup-compatibility/2006" xmlns:aink="http://schemas.microsoft.com/office/drawing/2016/ink" xmlns:am3d="http://schemas.microsoft.com/office/drawing/2017/model3d" xmlns:o="urn:schemas-microsoft-com:office:office" xmlns:r="http://schemas.openxmlformats.org/officeDocument/2006/relationships" xmlns:m="http://schemas.openxmlformats.org/officeDocument/2006/math" xmlns:v="urn:schemas-microsoft-com:vml" xmlns:wp14="http://schemas.microsoft.com/office/word/2010/wordprocessingDrawing" xmlns:wp="http://schemas.openxmlformats.org/drawingml/2006/wordprocessingDrawing" xmlns:w10="urn:schemas-microsoft-com:office:word" xmlns:w="http://schemas.openxmlformats.org/wordprocessingml/2006/main" xmlns:w14="http://schemas.microsoft.com/office/word/2010/wordml" xmlns:w15="http://schemas.microsoft.com/office/word/2012/wordml" xmlns:w16cid="http://schemas.microsoft.com/office/word/2016/wordml/cid" xmlns:w16se="http://schemas.microsoft.com/office/word/2015/wordml/symex" xmlns:wpg="http://schemas.microsoft.com/office/word/2010/wordprocessingGroup" xmlns:wpi="http://schemas.microsoft.com/office/word/2010/wordprocessingInk" xmlns:wne="http://schemas.microsoft.com/office/word/2006/wordml" xmlns:wps="http://schemas.microsoft.com/office/word/2010/wordprocessingShape" mc:Ignorable="w14 w15 w16se w16cid wp14">
   <w:footnote w:type="separator" w:id="-1">
     <w:p>
       <w:pPr>
@@ -2650,10 +2736,10 @@
 </file>
 
 <file path=word/header1.xml><?xml version="1.0" encoding="utf-8"?>
-<w:hdr xmlns:wpc="http://schemas.microsoft.com/office/word/2010/wordprocessingCanvas" xmlns:mo="http://schemas.microsoft.com/office/mac/office/2008/main" xmlns:mc="http://schemas.openxmlformats.org/markup-compatibility/2006" xmlns:mv="urn:schemas-microsoft-com:mac:vml" xmlns:o="urn:schemas-microsoft-com:office:office" xmlns:r="http://schemas.openxmlformats.org/officeDocument/2006/relationships" xmlns:m="http://schemas.openxmlformats.org/officeDocument/2006/math" xmlns:v="urn:schemas-microsoft-com:vml" xmlns:wp14="http://schemas.microsoft.com/office/word/2010/wordprocessingDrawing" xmlns:wp="http://schemas.openxmlformats.org/drawingml/2006/wordprocessingDrawing" xmlns:w10="urn:schemas-microsoft-com:office:word" xmlns:w="http://schemas.openxmlformats.org/wordprocessingml/2006/main" xmlns:w14="http://schemas.microsoft.com/office/word/2010/wordml" xmlns:w15="http://schemas.microsoft.com/office/word/2012/wordml" xmlns:wpg="http://schemas.microsoft.com/office/word/2010/wordprocessingGroup" xmlns:wpi="http://schemas.microsoft.com/office/word/2010/wordprocessingInk" xmlns:wne="http://schemas.microsoft.com/office/word/2006/wordml" xmlns:wps="http://schemas.microsoft.com/office/word/2010/wordprocessingShape" mc:Ignorable="w14 w15 wp14">
+<w:hdr xmlns:wpc="http://schemas.microsoft.com/office/word/2010/wordprocessingCanvas" xmlns:cx="http://schemas.microsoft.com/office/drawing/2014/chartex" xmlns:cx1="http://schemas.microsoft.com/office/drawing/2015/9/8/chartex" xmlns:cx2="http://schemas.microsoft.com/office/drawing/2015/10/21/chartex" xmlns:cx3="http://schemas.microsoft.com/office/drawing/2016/5/9/chartex" xmlns:cx4="http://schemas.microsoft.com/office/drawing/2016/5/10/chartex" xmlns:cx5="http://schemas.microsoft.com/office/drawing/2016/5/11/chartex" xmlns:cx6="http://schemas.microsoft.com/office/drawing/2016/5/12/chartex" xmlns:cx7="http://schemas.microsoft.com/office/drawing/2016/5/13/chartex" xmlns:cx8="http://schemas.microsoft.com/office/drawing/2016/5/14/chartex" xmlns:mc="http://schemas.openxmlformats.org/markup-compatibility/2006" xmlns:aink="http://schemas.microsoft.com/office/drawing/2016/ink" xmlns:am3d="http://schemas.microsoft.com/office/drawing/2017/model3d" xmlns:o="urn:schemas-microsoft-com:office:office" xmlns:r="http://schemas.openxmlformats.org/officeDocument/2006/relationships" xmlns:m="http://schemas.openxmlformats.org/officeDocument/2006/math" xmlns:v="urn:schemas-microsoft-com:vml" xmlns:wp14="http://schemas.microsoft.com/office/word/2010/wordprocessingDrawing" xmlns:wp="http://schemas.openxmlformats.org/drawingml/2006/wordprocessingDrawing" xmlns:w10="urn:schemas-microsoft-com:office:word" xmlns:w="http://schemas.openxmlformats.org/wordprocessingml/2006/main" xmlns:w14="http://schemas.microsoft.com/office/word/2010/wordml" xmlns:w15="http://schemas.microsoft.com/office/word/2012/wordml" xmlns:w16cid="http://schemas.microsoft.com/office/word/2016/wordml/cid" xmlns:w16se="http://schemas.microsoft.com/office/word/2015/wordml/symex" xmlns:wpg="http://schemas.microsoft.com/office/word/2010/wordprocessingGroup" xmlns:wpi="http://schemas.microsoft.com/office/word/2010/wordprocessingInk" xmlns:wne="http://schemas.microsoft.com/office/word/2006/wordml" xmlns:wps="http://schemas.microsoft.com/office/word/2010/wordprocessingShape" mc:Ignorable="w14 w15 w16se w16cid wp14">
   <w:p>
     <w:pPr>
-      <w:pStyle w:val="Header"/>
+      <w:pStyle w:val="Cabealho"/>
     </w:pPr>
     <w:r>
       <w:rPr>
@@ -2729,7 +2815,7 @@
             </wp:anchor>
           </w:drawing>
         </mc:Choice>
-        <mc:Fallback>
+        <mc:Fallback xmlns:mv="urn:schemas-microsoft-com:mac:vml" xmlns:mo="http://schemas.microsoft.com/office/mac/office/2008/main">
           <w:pict>
             <v:rect w14:anchorId="14004F62" id="Retângulo 11" o:spid="_x0000_s1026" style="position:absolute;margin-left:-5.25pt;margin-top:1.25pt;width:602.9pt;height:12.4pt;z-index:251659264;visibility:visible;mso-wrap-style:square;mso-width-percent:0;mso-height-percent:0;mso-wrap-distance-left:9pt;mso-wrap-distance-top:0;mso-wrap-distance-right:9pt;mso-wrap-distance-bottom:0;mso-position-horizontal:absolute;mso-position-horizontal-relative:page;mso-position-vertical:absolute;mso-position-vertical-relative:text;mso-width-percent:0;mso-height-percent:0;mso-width-relative:margin;mso-height-relative:margin;v-text-anchor:middle" o:gfxdata="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" fillcolor="#a83520" stroked="f" strokeweight="1pt">
               <w10:wrap anchorx="page"/>
@@ -2743,8 +2829,8 @@
 </file>
 
 <file path=word/numbering.xml><?xml version="1.0" encoding="utf-8"?>
-<w:numbering xmlns:wpc="http://schemas.microsoft.com/office/word/2010/wordprocessingCanvas" xmlns:mo="http://schemas.microsoft.com/office/mac/office/2008/main" xmlns:mc="http://schemas.openxmlformats.org/markup-compatibility/2006" xmlns:mv="urn:schemas-microsoft-com:mac:vml" xmlns:o="urn:schemas-microsoft-com:office:office" xmlns:r="http://schemas.openxmlformats.org/officeDocument/2006/relationships" xmlns:m="http://schemas.openxmlformats.org/officeDocument/2006/math" xmlns:v="urn:schemas-microsoft-com:vml" xmlns:wp14="http://schemas.microsoft.com/office/word/2010/wordprocessingDrawing" xmlns:wp="http://schemas.openxmlformats.org/drawingml/2006/wordprocessingDrawing" xmlns:w10="urn:schemas-microsoft-com:office:word" xmlns:w="http://schemas.openxmlformats.org/wordprocessingml/2006/main" xmlns:w14="http://schemas.microsoft.com/office/word/2010/wordml" xmlns:w15="http://schemas.microsoft.com/office/word/2012/wordml" xmlns:wpg="http://schemas.microsoft.com/office/word/2010/wordprocessingGroup" xmlns:wpi="http://schemas.microsoft.com/office/word/2010/wordprocessingInk" xmlns:wne="http://schemas.microsoft.com/office/word/2006/wordml" xmlns:wps="http://schemas.microsoft.com/office/word/2010/wordprocessingShape" mc:Ignorable="w14 w15 wp14">
-  <w:abstractNum w:abstractNumId="0">
+<w:numbering xmlns:wpc="http://schemas.microsoft.com/office/word/2010/wordprocessingCanvas" xmlns:cx="http://schemas.microsoft.com/office/drawing/2014/chartex" xmlns:cx1="http://schemas.microsoft.com/office/drawing/2015/9/8/chartex" xmlns:cx2="http://schemas.microsoft.com/office/drawing/2015/10/21/chartex" xmlns:cx3="http://schemas.microsoft.com/office/drawing/2016/5/9/chartex" xmlns:cx4="http://schemas.microsoft.com/office/drawing/2016/5/10/chartex" xmlns:cx5="http://schemas.microsoft.com/office/drawing/2016/5/11/chartex" xmlns:cx6="http://schemas.microsoft.com/office/drawing/2016/5/12/chartex" xmlns:cx7="http://schemas.microsoft.com/office/drawing/2016/5/13/chartex" xmlns:cx8="http://schemas.microsoft.com/office/drawing/2016/5/14/chartex" xmlns:mc="http://schemas.openxmlformats.org/markup-compatibility/2006" xmlns:aink="http://schemas.microsoft.com/office/drawing/2016/ink" xmlns:am3d="http://schemas.microsoft.com/office/drawing/2017/model3d" xmlns:o="urn:schemas-microsoft-com:office:office" xmlns:r="http://schemas.openxmlformats.org/officeDocument/2006/relationships" xmlns:m="http://schemas.openxmlformats.org/officeDocument/2006/math" xmlns:v="urn:schemas-microsoft-com:vml" xmlns:wp14="http://schemas.microsoft.com/office/word/2010/wordprocessingDrawing" xmlns:wp="http://schemas.openxmlformats.org/drawingml/2006/wordprocessingDrawing" xmlns:w10="urn:schemas-microsoft-com:office:word" xmlns:w="http://schemas.openxmlformats.org/wordprocessingml/2006/main" xmlns:w14="http://schemas.microsoft.com/office/word/2010/wordml" xmlns:w15="http://schemas.microsoft.com/office/word/2012/wordml" xmlns:w16cid="http://schemas.microsoft.com/office/word/2016/wordml/cid" xmlns:w16se="http://schemas.microsoft.com/office/word/2015/wordml/symex" xmlns:wpg="http://schemas.microsoft.com/office/word/2010/wordprocessingGroup" xmlns:wpi="http://schemas.microsoft.com/office/word/2010/wordprocessingInk" xmlns:wne="http://schemas.microsoft.com/office/word/2006/wordml" xmlns:wps="http://schemas.microsoft.com/office/word/2010/wordprocessingShape" mc:Ignorable="w14 w15 w16se w16cid wp14">
+  <w:abstractNum w:abstractNumId="0" w15:restartNumberingAfterBreak="0">
     <w:nsid w:val="5DD879B6"/>
     <w:multiLevelType w:val="hybridMultilevel"/>
     <w:tmpl w:val="29840646"/>
@@ -2864,7 +2950,7 @@
 </file>
 
 <file path=word/styles.xml><?xml version="1.0" encoding="utf-8"?>
-<w:styles xmlns:mc="http://schemas.openxmlformats.org/markup-compatibility/2006" xmlns:r="http://schemas.openxmlformats.org/officeDocument/2006/relationships" xmlns:w="http://schemas.openxmlformats.org/wordprocessingml/2006/main" xmlns:w14="http://schemas.microsoft.com/office/word/2010/wordml" xmlns:w15="http://schemas.microsoft.com/office/word/2012/wordml" mc:Ignorable="w14 w15">
+<w:styles xmlns:mc="http://schemas.openxmlformats.org/markup-compatibility/2006" xmlns:r="http://schemas.openxmlformats.org/officeDocument/2006/relationships" xmlns:w="http://schemas.openxmlformats.org/wordprocessingml/2006/main" xmlns:w14="http://schemas.microsoft.com/office/word/2010/wordml" xmlns:w15="http://schemas.microsoft.com/office/word/2012/wordml" xmlns:w16cid="http://schemas.microsoft.com/office/word/2016/wordml/cid" xmlns:w16se="http://schemas.microsoft.com/office/word/2015/wordml/symex" mc:Ignorable="w14 w15 w16se w16cid">
   <w:docDefaults>
     <w:rPrDefault>
       <w:rPr>
@@ -2876,7 +2962,7 @@
     </w:rPrDefault>
     <w:pPrDefault/>
   </w:docDefaults>
-  <w:latentStyles w:defLockedState="0" w:defUIPriority="99" w:defSemiHidden="0" w:defUnhideWhenUsed="0" w:defQFormat="0" w:count="382">
+  <w:latentStyles w:defLockedState="0" w:defUIPriority="99" w:defSemiHidden="0" w:defUnhideWhenUsed="0" w:defQFormat="0" w:count="375">
     <w:lsdException w:name="Normal" w:uiPriority="0" w:qFormat="1"/>
     <w:lsdException w:name="heading 1" w:uiPriority="9" w:qFormat="1"/>
     <w:lsdException w:name="heading 2" w:semiHidden="1" w:uiPriority="9" w:unhideWhenUsed="1" w:qFormat="1"/>
@@ -3033,15 +3119,6 @@
     <w:lsdException w:name="Balloon Text" w:semiHidden="1" w:unhideWhenUsed="1"/>
     <w:lsdException w:name="Table Grid" w:uiPriority="39"/>
     <w:lsdException w:name="Table Theme" w:semiHidden="1" w:unhideWhenUsed="1"/>
-    <w:lsdException w:name="Note Level 1" w:semiHidden="1" w:unhideWhenUsed="1"/>
-    <w:lsdException w:name="Note Level 2" w:semiHidden="1" w:unhideWhenUsed="1"/>
-    <w:lsdException w:name="Note Level 3" w:semiHidden="1" w:unhideWhenUsed="1"/>
-    <w:lsdException w:name="Note Level 4" w:semiHidden="1" w:unhideWhenUsed="1"/>
-    <w:lsdException w:name="Note Level 5" w:semiHidden="1" w:unhideWhenUsed="1"/>
-    <w:lsdException w:name="Note Level 6" w:semiHidden="1" w:unhideWhenUsed="1"/>
-    <w:lsdException w:name="Note Level 7" w:semiHidden="1" w:unhideWhenUsed="1"/>
-    <w:lsdException w:name="Note Level 8" w:semiHidden="1" w:unhideWhenUsed="1"/>
-    <w:lsdException w:name="Note Level 9" w:semiHidden="1" w:unhideWhenUsed="1"/>
     <w:lsdException w:name="Placeholder Text" w:semiHidden="1"/>
     <w:lsdException w:name="No Spacing" w:uiPriority="1" w:qFormat="1"/>
     <w:lsdException w:name="Light Shading" w:uiPriority="60"/>
@@ -3273,13 +3350,13 @@
       <w:lang w:val="pt-PT"/>
     </w:rPr>
   </w:style>
-  <w:style w:type="character" w:default="1" w:styleId="DefaultParagraphFont">
+  <w:style w:type="character" w:default="1" w:styleId="Tipodeletrapredefinidodopargrafo">
     <w:name w:val="Default Paragraph Font"/>
     <w:uiPriority w:val="1"/>
     <w:semiHidden/>
     <w:unhideWhenUsed/>
   </w:style>
-  <w:style w:type="table" w:default="1" w:styleId="TableNormal">
+  <w:style w:type="table" w:default="1" w:styleId="Tabelanormal">
     <w:name w:val="Normal Table"/>
     <w:uiPriority w:val="99"/>
     <w:semiHidden/>
@@ -3294,16 +3371,16 @@
       </w:tblCellMar>
     </w:tblPr>
   </w:style>
-  <w:style w:type="numbering" w:default="1" w:styleId="NoList">
+  <w:style w:type="numbering" w:default="1" w:styleId="Semlista">
     <w:name w:val="No List"/>
     <w:uiPriority w:val="99"/>
     <w:semiHidden/>
     <w:unhideWhenUsed/>
   </w:style>
-  <w:style w:type="paragraph" w:styleId="Header">
+  <w:style w:type="paragraph" w:styleId="Cabealho">
     <w:name w:val="header"/>
     <w:basedOn w:val="Normal"/>
-    <w:link w:val="HeaderChar"/>
+    <w:link w:val="CabealhoCarter"/>
     <w:uiPriority w:val="99"/>
     <w:unhideWhenUsed/>
     <w:rsid w:val="00B91B29"/>
@@ -3315,10 +3392,10 @@
       <w:spacing w:after="0" w:line="240" w:lineRule="auto"/>
     </w:pPr>
   </w:style>
-  <w:style w:type="character" w:customStyle="1" w:styleId="HeaderChar">
-    <w:name w:val="Header Char"/>
-    <w:basedOn w:val="DefaultParagraphFont"/>
-    <w:link w:val="Header"/>
+  <w:style w:type="character" w:customStyle="1" w:styleId="CabealhoCarter">
+    <w:name w:val="Cabeçalho Caráter"/>
+    <w:basedOn w:val="Tipodeletrapredefinidodopargrafo"/>
+    <w:link w:val="Cabealho"/>
     <w:uiPriority w:val="99"/>
     <w:rsid w:val="00B91B29"/>
     <w:rPr>
@@ -3327,10 +3404,10 @@
       <w:lang w:val="pt-PT"/>
     </w:rPr>
   </w:style>
-  <w:style w:type="paragraph" w:styleId="Footer">
+  <w:style w:type="paragraph" w:styleId="Rodap">
     <w:name w:val="footer"/>
     <w:basedOn w:val="Normal"/>
-    <w:link w:val="FooterChar"/>
+    <w:link w:val="RodapCarter"/>
     <w:uiPriority w:val="99"/>
     <w:unhideWhenUsed/>
     <w:rsid w:val="00B91B29"/>
@@ -3342,10 +3419,10 @@
       <w:spacing w:after="0" w:line="240" w:lineRule="auto"/>
     </w:pPr>
   </w:style>
-  <w:style w:type="character" w:customStyle="1" w:styleId="FooterChar">
-    <w:name w:val="Footer Char"/>
-    <w:basedOn w:val="DefaultParagraphFont"/>
-    <w:link w:val="Footer"/>
+  <w:style w:type="character" w:customStyle="1" w:styleId="RodapCarter">
+    <w:name w:val="Rodapé Caráter"/>
+    <w:basedOn w:val="Tipodeletrapredefinidodopargrafo"/>
+    <w:link w:val="Rodap"/>
     <w:uiPriority w:val="99"/>
     <w:rsid w:val="00B91B29"/>
     <w:rPr>
@@ -3354,9 +3431,9 @@
       <w:lang w:val="pt-PT"/>
     </w:rPr>
   </w:style>
-  <w:style w:type="character" w:styleId="PageNumber">
+  <w:style w:type="character" w:styleId="Nmerodepgina">
     <w:name w:val="page number"/>
-    <w:basedOn w:val="DefaultParagraphFont"/>
+    <w:basedOn w:val="Tipodeletrapredefinidodopargrafo"/>
     <w:uiPriority w:val="99"/>
     <w:semiHidden/>
     <w:unhideWhenUsed/>
@@ -3364,7 +3441,7 @@
   </w:style>
   <w:style w:type="paragraph" w:customStyle="1" w:styleId="Estilo1">
     <w:name w:val="Estilo1"/>
-    <w:basedOn w:val="Title"/>
+    <w:basedOn w:val="Ttulo"/>
     <w:link w:val="Estilo1Char"/>
     <w:qFormat/>
     <w:rsid w:val="00B91B29"/>
@@ -3376,7 +3453,7 @@
   </w:style>
   <w:style w:type="character" w:customStyle="1" w:styleId="Estilo1Char">
     <w:name w:val="Estilo1 Char"/>
-    <w:basedOn w:val="TitleChar"/>
+    <w:basedOn w:val="TtuloCarter"/>
     <w:link w:val="Estilo1"/>
     <w:rsid w:val="00B91B29"/>
     <w:rPr>
@@ -3389,11 +3466,11 @@
       <w:lang w:val="pt-PT"/>
     </w:rPr>
   </w:style>
-  <w:style w:type="paragraph" w:styleId="Title">
+  <w:style w:type="paragraph" w:styleId="Ttulo">
     <w:name w:val="Title"/>
     <w:basedOn w:val="Normal"/>
     <w:next w:val="Normal"/>
-    <w:link w:val="TitleChar"/>
+    <w:link w:val="TtuloCarter"/>
     <w:uiPriority w:val="10"/>
     <w:qFormat/>
     <w:rsid w:val="00B91B29"/>
@@ -3409,10 +3486,10 @@
       <w:szCs w:val="56"/>
     </w:rPr>
   </w:style>
-  <w:style w:type="character" w:customStyle="1" w:styleId="TitleChar">
-    <w:name w:val="Title Char"/>
-    <w:basedOn w:val="DefaultParagraphFont"/>
-    <w:link w:val="Title"/>
+  <w:style w:type="character" w:customStyle="1" w:styleId="TtuloCarter">
+    <w:name w:val="Título Caráter"/>
+    <w:basedOn w:val="Tipodeletrapredefinidodopargrafo"/>
+    <w:link w:val="Ttulo"/>
     <w:uiPriority w:val="10"/>
     <w:rsid w:val="00B91B29"/>
     <w:rPr>
@@ -3424,7 +3501,7 @@
       <w:lang w:val="pt-PT"/>
     </w:rPr>
   </w:style>
-  <w:style w:type="paragraph" w:styleId="Caption">
+  <w:style w:type="paragraph" w:styleId="Legenda">
     <w:name w:val="caption"/>
     <w:basedOn w:val="Normal"/>
     <w:next w:val="Normal"/>

</xml_diff>